<commit_message>
2 and 11 are fixed
</commit_message>
<xml_diff>
--- a/сформированные файлы/Тесты практика - ответы.docx
+++ b/сформированные файлы/Тесты практика - ответы.docx
@@ -7,7 +7,7 @@
         <w:jc w:val="center"/>
       </w:pPr>
       <w:r>
-        <w:t>Ответы для тестов «Варианты (1-3)»</w:t>
+        <w:t>Ответы для тестов «Варианты (1-10)»</w:t>
       </w:r>
       <w:r>
         <w:br/>
@@ -356,6 +356,106 @@
                 <w:color w:val="000000"/>
                 <w:sz w:val="28"/>
               </w:rPr>
+              <w:t>Г</w:t>
+            </w:r>
+          </w:p>
+        </w:tc>
+        <w:tc>
+          <w:tcPr>
+            <w:tcW w:type="dxa" w:w="720"/>
+            <w:vAlign w:val="center"/>
+          </w:tcPr>
+          <w:p>
+            <w:pPr>
+              <w:jc w:val="center"/>
+            </w:pPr>
+            <w:r>
+              <w:rPr>
+                <w:rFonts w:ascii="Times New Roman" w:hAnsi="Times New Roman"/>
+                <w:b w:val="0"/>
+                <w:color w:val="000000"/>
+                <w:sz w:val="28"/>
+              </w:rPr>
+              <w:t>В</w:t>
+            </w:r>
+          </w:p>
+        </w:tc>
+        <w:tc>
+          <w:tcPr>
+            <w:tcW w:type="dxa" w:w="720"/>
+            <w:vAlign w:val="center"/>
+          </w:tcPr>
+          <w:p>
+            <w:pPr>
+              <w:jc w:val="center"/>
+            </w:pPr>
+            <w:r>
+              <w:rPr>
+                <w:rFonts w:ascii="Times New Roman" w:hAnsi="Times New Roman"/>
+                <w:b w:val="0"/>
+                <w:color w:val="000000"/>
+                <w:sz w:val="28"/>
+              </w:rPr>
+              <w:t>А</w:t>
+            </w:r>
+          </w:p>
+        </w:tc>
+        <w:tc>
+          <w:tcPr>
+            <w:tcW w:type="dxa" w:w="720"/>
+            <w:vAlign w:val="center"/>
+          </w:tcPr>
+          <w:p>
+            <w:pPr>
+              <w:jc w:val="center"/>
+            </w:pPr>
+            <w:r>
+              <w:rPr>
+                <w:rFonts w:ascii="Times New Roman" w:hAnsi="Times New Roman"/>
+                <w:b w:val="0"/>
+                <w:color w:val="000000"/>
+                <w:sz w:val="28"/>
+              </w:rPr>
+              <w:t>А</w:t>
+            </w:r>
+          </w:p>
+        </w:tc>
+        <w:tc>
+          <w:tcPr>
+            <w:tcW w:type="dxa" w:w="720"/>
+            <w:vAlign w:val="center"/>
+          </w:tcPr>
+          <w:p>
+            <w:pPr>
+              <w:jc w:val="center"/>
+            </w:pPr>
+            <w:r>
+              <w:rPr>
+                <w:rFonts w:ascii="Times New Roman" w:hAnsi="Times New Roman"/>
+                <w:b w:val="0"/>
+                <w:color w:val="000000"/>
+                <w:sz w:val="28"/>
+              </w:rPr>
+              <w:t>В</w:t>
+            </w:r>
+          </w:p>
+        </w:tc>
+        <w:tc>
+          <w:tcPr>
+            <w:tcW w:type="dxa" w:w="720"/>
+            <w:vAlign w:val="center"/>
+          </w:tcPr>
+          <w:p>
+            <w:pPr>
+              <w:jc w:val="center"/>
+            </w:pPr>
+            <w:r>
+              <w:rPr>
+                <w:rFonts w:ascii="Times New Roman" w:hAnsi="Times New Roman"/>
+                <w:b w:val="0"/>
+                <w:color w:val="000000"/>
+                <w:sz w:val="28"/>
+              </w:rPr>
               <w:t>В</w:t>
             </w:r>
           </w:p>
@@ -396,6 +496,208 @@
                 <w:color w:val="000000"/>
                 <w:sz w:val="28"/>
               </w:rPr>
+              <w:t>Г</w:t>
+            </w:r>
+          </w:p>
+        </w:tc>
+        <w:tc>
+          <w:tcPr>
+            <w:tcW w:type="dxa" w:w="720"/>
+            <w:vAlign w:val="center"/>
+          </w:tcPr>
+          <w:p>
+            <w:pPr>
+              <w:jc w:val="center"/>
+            </w:pPr>
+            <w:r>
+              <w:rPr>
+                <w:rFonts w:ascii="Times New Roman" w:hAnsi="Times New Roman"/>
+                <w:b w:val="0"/>
+                <w:color w:val="000000"/>
+                <w:sz w:val="28"/>
+              </w:rPr>
+              <w:t>В</w:t>
+            </w:r>
+          </w:p>
+        </w:tc>
+        <w:tc>
+          <w:tcPr>
+            <w:tcW w:type="dxa" w:w="720"/>
+            <w:vAlign w:val="center"/>
+          </w:tcPr>
+          <w:p>
+            <w:pPr>
+              <w:jc w:val="center"/>
+            </w:pPr>
+            <w:r>
+              <w:rPr>
+                <w:rFonts w:ascii="Times New Roman" w:hAnsi="Times New Roman"/>
+                <w:b w:val="0"/>
+                <w:color w:val="000000"/>
+                <w:sz w:val="28"/>
+              </w:rPr>
+              <w:t>В</w:t>
+            </w:r>
+          </w:p>
+        </w:tc>
+        <w:tc>
+          <w:tcPr>
+            <w:tcW w:type="dxa" w:w="720"/>
+            <w:vAlign w:val="center"/>
+          </w:tcPr>
+          <w:p>
+            <w:pPr>
+              <w:jc w:val="center"/>
+            </w:pPr>
+            <w:r>
+              <w:rPr>
+                <w:rFonts w:ascii="Times New Roman" w:hAnsi="Times New Roman"/>
+                <w:b w:val="0"/>
+                <w:color w:val="000000"/>
+                <w:sz w:val="28"/>
+              </w:rPr>
+              <w:t>Г</w:t>
+            </w:r>
+          </w:p>
+        </w:tc>
+        <w:tc>
+          <w:tcPr>
+            <w:tcW w:type="dxa" w:w="720"/>
+            <w:vAlign w:val="center"/>
+          </w:tcPr>
+          <w:p>
+            <w:pPr>
+              <w:jc w:val="center"/>
+            </w:pPr>
+            <w:r>
+              <w:rPr>
+                <w:rFonts w:ascii="Times New Roman" w:hAnsi="Times New Roman"/>
+                <w:b w:val="0"/>
+                <w:color w:val="000000"/>
+                <w:sz w:val="28"/>
+              </w:rPr>
+              <w:t>В</w:t>
+            </w:r>
+          </w:p>
+        </w:tc>
+        <w:tc>
+          <w:tcPr>
+            <w:tcW w:type="dxa" w:w="720"/>
+            <w:vAlign w:val="center"/>
+          </w:tcPr>
+          <w:p>
+            <w:pPr>
+              <w:jc w:val="center"/>
+            </w:pPr>
+            <w:r>
+              <w:rPr>
+                <w:rFonts w:ascii="Times New Roman" w:hAnsi="Times New Roman"/>
+                <w:b w:val="0"/>
+                <w:color w:val="000000"/>
+                <w:sz w:val="28"/>
+              </w:rPr>
+              <w:t>А</w:t>
+            </w:r>
+          </w:p>
+        </w:tc>
+      </w:tr>
+      <w:tr>
+        <w:tc>
+          <w:tcPr>
+            <w:tcW w:type="dxa" w:w="720"/>
+            <w:vAlign w:val="center"/>
+          </w:tcPr>
+          <w:p>
+            <w:pPr>
+              <w:jc w:val="center"/>
+            </w:pPr>
+            <w:r>
+              <w:rPr>
+                <w:rFonts w:ascii="Times New Roman" w:hAnsi="Times New Roman"/>
+                <w:b/>
+                <w:color w:val="000000"/>
+                <w:sz w:val="28"/>
+              </w:rPr>
+              <w:t>2</w:t>
+            </w:r>
+          </w:p>
+        </w:tc>
+        <w:tc>
+          <w:tcPr>
+            <w:tcW w:type="dxa" w:w="720"/>
+            <w:vAlign w:val="center"/>
+          </w:tcPr>
+          <w:p>
+            <w:pPr>
+              <w:jc w:val="center"/>
+            </w:pPr>
+            <w:r>
+              <w:rPr>
+                <w:rFonts w:ascii="Times New Roman" w:hAnsi="Times New Roman"/>
+                <w:b w:val="0"/>
+                <w:color w:val="000000"/>
+                <w:sz w:val="28"/>
+              </w:rPr>
+              <w:t>Г</w:t>
+            </w:r>
+          </w:p>
+        </w:tc>
+        <w:tc>
+          <w:tcPr>
+            <w:tcW w:type="dxa" w:w="720"/>
+            <w:vAlign w:val="center"/>
+          </w:tcPr>
+          <w:p>
+            <w:pPr>
+              <w:jc w:val="center"/>
+            </w:pPr>
+            <w:r>
+              <w:rPr>
+                <w:rFonts w:ascii="Times New Roman" w:hAnsi="Times New Roman"/>
+                <w:b w:val="0"/>
+                <w:color w:val="000000"/>
+                <w:sz w:val="28"/>
+              </w:rPr>
+              <w:t>Г</w:t>
+            </w:r>
+          </w:p>
+        </w:tc>
+        <w:tc>
+          <w:tcPr>
+            <w:tcW w:type="dxa" w:w="720"/>
+            <w:vAlign w:val="center"/>
+          </w:tcPr>
+          <w:p>
+            <w:pPr>
+              <w:jc w:val="center"/>
+            </w:pPr>
+            <w:r>
+              <w:rPr>
+                <w:rFonts w:ascii="Times New Roman" w:hAnsi="Times New Roman"/>
+                <w:b w:val="0"/>
+                <w:color w:val="000000"/>
+                <w:sz w:val="28"/>
+              </w:rPr>
+              <w:t>В</w:t>
+            </w:r>
+          </w:p>
+        </w:tc>
+        <w:tc>
+          <w:tcPr>
+            <w:tcW w:type="dxa" w:w="720"/>
+            <w:vAlign w:val="center"/>
+          </w:tcPr>
+          <w:p>
+            <w:pPr>
+              <w:jc w:val="center"/>
+            </w:pPr>
+            <w:r>
+              <w:rPr>
+                <w:rFonts w:ascii="Times New Roman" w:hAnsi="Times New Roman"/>
+                <w:b w:val="0"/>
+                <w:color w:val="000000"/>
+                <w:sz w:val="28"/>
+              </w:rPr>
               <w:t>Б</w:t>
             </w:r>
           </w:p>
@@ -416,7 +718,27 @@
                 <w:color w:val="000000"/>
                 <w:sz w:val="28"/>
               </w:rPr>
-              <w:t>Г</w:t>
+              <w:t>В</w:t>
+            </w:r>
+          </w:p>
+        </w:tc>
+        <w:tc>
+          <w:tcPr>
+            <w:tcW w:type="dxa" w:w="720"/>
+            <w:vAlign w:val="center"/>
+          </w:tcPr>
+          <w:p>
+            <w:pPr>
+              <w:jc w:val="center"/>
+            </w:pPr>
+            <w:r>
+              <w:rPr>
+                <w:rFonts w:ascii="Times New Roman" w:hAnsi="Times New Roman"/>
+                <w:b w:val="0"/>
+                <w:color w:val="000000"/>
+                <w:sz w:val="28"/>
+              </w:rPr>
+              <w:t>А</w:t>
             </w:r>
           </w:p>
         </w:tc>
@@ -516,6 +838,88 @@
                 <w:color w:val="000000"/>
                 <w:sz w:val="28"/>
               </w:rPr>
+              <w:t>А</w:t>
+            </w:r>
+          </w:p>
+        </w:tc>
+        <w:tc>
+          <w:tcPr>
+            <w:tcW w:type="dxa" w:w="720"/>
+            <w:vAlign w:val="center"/>
+          </w:tcPr>
+          <w:p>
+            <w:pPr>
+              <w:jc w:val="center"/>
+            </w:pPr>
+            <w:r>
+              <w:rPr>
+                <w:rFonts w:ascii="Times New Roman" w:hAnsi="Times New Roman"/>
+                <w:b w:val="0"/>
+                <w:color w:val="000000"/>
+                <w:sz w:val="28"/>
+              </w:rPr>
+              <w:t>А</w:t>
+            </w:r>
+          </w:p>
+        </w:tc>
+        <w:tc>
+          <w:tcPr>
+            <w:tcW w:type="dxa" w:w="720"/>
+            <w:vAlign w:val="center"/>
+          </w:tcPr>
+          <w:p>
+            <w:pPr>
+              <w:jc w:val="center"/>
+            </w:pPr>
+            <w:r>
+              <w:rPr>
+                <w:rFonts w:ascii="Times New Roman" w:hAnsi="Times New Roman"/>
+                <w:b w:val="0"/>
+                <w:color w:val="000000"/>
+                <w:sz w:val="28"/>
+              </w:rPr>
+              <w:t>А</w:t>
+            </w:r>
+          </w:p>
+        </w:tc>
+      </w:tr>
+      <w:tr>
+        <w:tc>
+          <w:tcPr>
+            <w:tcW w:type="dxa" w:w="720"/>
+            <w:vAlign w:val="center"/>
+          </w:tcPr>
+          <w:p>
+            <w:pPr>
+              <w:jc w:val="center"/>
+            </w:pPr>
+            <w:r>
+              <w:rPr>
+                <w:rFonts w:ascii="Times New Roman" w:hAnsi="Times New Roman"/>
+                <w:b/>
+                <w:color w:val="000000"/>
+                <w:sz w:val="28"/>
+              </w:rPr>
+              <w:t>3</w:t>
+            </w:r>
+          </w:p>
+        </w:tc>
+        <w:tc>
+          <w:tcPr>
+            <w:tcW w:type="dxa" w:w="720"/>
+            <w:vAlign w:val="center"/>
+          </w:tcPr>
+          <w:p>
+            <w:pPr>
+              <w:jc w:val="center"/>
+            </w:pPr>
+            <w:r>
+              <w:rPr>
+                <w:rFonts w:ascii="Times New Roman" w:hAnsi="Times New Roman"/>
+                <w:b w:val="0"/>
+                <w:color w:val="000000"/>
+                <w:sz w:val="28"/>
+              </w:rPr>
               <w:t>В</w:t>
             </w:r>
           </w:p>
@@ -536,7 +940,47 @@
                 <w:color w:val="000000"/>
                 <w:sz w:val="28"/>
               </w:rPr>
-              <w:t>А</w:t>
+              <w:t>Г</w:t>
+            </w:r>
+          </w:p>
+        </w:tc>
+        <w:tc>
+          <w:tcPr>
+            <w:tcW w:type="dxa" w:w="720"/>
+            <w:vAlign w:val="center"/>
+          </w:tcPr>
+          <w:p>
+            <w:pPr>
+              <w:jc w:val="center"/>
+            </w:pPr>
+            <w:r>
+              <w:rPr>
+                <w:rFonts w:ascii="Times New Roman" w:hAnsi="Times New Roman"/>
+                <w:b w:val="0"/>
+                <w:color w:val="000000"/>
+                <w:sz w:val="28"/>
+              </w:rPr>
+              <w:t>Б</w:t>
+            </w:r>
+          </w:p>
+        </w:tc>
+        <w:tc>
+          <w:tcPr>
+            <w:tcW w:type="dxa" w:w="720"/>
+            <w:vAlign w:val="center"/>
+          </w:tcPr>
+          <w:p>
+            <w:pPr>
+              <w:jc w:val="center"/>
+            </w:pPr>
+            <w:r>
+              <w:rPr>
+                <w:rFonts w:ascii="Times New Roman" w:hAnsi="Times New Roman"/>
+                <w:b w:val="0"/>
+                <w:color w:val="000000"/>
+                <w:sz w:val="28"/>
+              </w:rPr>
+              <w:t>Г</w:t>
             </w:r>
           </w:p>
         </w:tc>
@@ -600,6 +1044,126 @@
             </w:r>
           </w:p>
         </w:tc>
+        <w:tc>
+          <w:tcPr>
+            <w:tcW w:type="dxa" w:w="720"/>
+            <w:vAlign w:val="center"/>
+          </w:tcPr>
+          <w:p>
+            <w:pPr>
+              <w:jc w:val="center"/>
+            </w:pPr>
+            <w:r>
+              <w:rPr>
+                <w:rFonts w:ascii="Times New Roman" w:hAnsi="Times New Roman"/>
+                <w:b w:val="0"/>
+                <w:color w:val="000000"/>
+                <w:sz w:val="28"/>
+              </w:rPr>
+              <w:t>А</w:t>
+            </w:r>
+          </w:p>
+        </w:tc>
+        <w:tc>
+          <w:tcPr>
+            <w:tcW w:type="dxa" w:w="720"/>
+            <w:vAlign w:val="center"/>
+          </w:tcPr>
+          <w:p>
+            <w:pPr>
+              <w:jc w:val="center"/>
+            </w:pPr>
+            <w:r>
+              <w:rPr>
+                <w:rFonts w:ascii="Times New Roman" w:hAnsi="Times New Roman"/>
+                <w:b w:val="0"/>
+                <w:color w:val="000000"/>
+                <w:sz w:val="28"/>
+              </w:rPr>
+              <w:t>А</w:t>
+            </w:r>
+          </w:p>
+        </w:tc>
+        <w:tc>
+          <w:tcPr>
+            <w:tcW w:type="dxa" w:w="720"/>
+            <w:vAlign w:val="center"/>
+          </w:tcPr>
+          <w:p>
+            <w:pPr>
+              <w:jc w:val="center"/>
+            </w:pPr>
+            <w:r>
+              <w:rPr>
+                <w:rFonts w:ascii="Times New Roman" w:hAnsi="Times New Roman"/>
+                <w:b w:val="0"/>
+                <w:color w:val="000000"/>
+                <w:sz w:val="28"/>
+              </w:rPr>
+              <w:t>А</w:t>
+            </w:r>
+          </w:p>
+        </w:tc>
+        <w:tc>
+          <w:tcPr>
+            <w:tcW w:type="dxa" w:w="720"/>
+            <w:vAlign w:val="center"/>
+          </w:tcPr>
+          <w:p>
+            <w:pPr>
+              <w:jc w:val="center"/>
+            </w:pPr>
+            <w:r>
+              <w:rPr>
+                <w:rFonts w:ascii="Times New Roman" w:hAnsi="Times New Roman"/>
+                <w:b w:val="0"/>
+                <w:color w:val="000000"/>
+                <w:sz w:val="28"/>
+              </w:rPr>
+              <w:t>Г</w:t>
+            </w:r>
+          </w:p>
+        </w:tc>
+        <w:tc>
+          <w:tcPr>
+            <w:tcW w:type="dxa" w:w="720"/>
+            <w:vAlign w:val="center"/>
+          </w:tcPr>
+          <w:p>
+            <w:pPr>
+              <w:jc w:val="center"/>
+            </w:pPr>
+            <w:r>
+              <w:rPr>
+                <w:rFonts w:ascii="Times New Roman" w:hAnsi="Times New Roman"/>
+                <w:b w:val="0"/>
+                <w:color w:val="000000"/>
+                <w:sz w:val="28"/>
+              </w:rPr>
+              <w:t>В</w:t>
+            </w:r>
+          </w:p>
+        </w:tc>
+        <w:tc>
+          <w:tcPr>
+            <w:tcW w:type="dxa" w:w="720"/>
+            <w:vAlign w:val="center"/>
+          </w:tcPr>
+          <w:p>
+            <w:pPr>
+              <w:jc w:val="center"/>
+            </w:pPr>
+            <w:r>
+              <w:rPr>
+                <w:rFonts w:ascii="Times New Roman" w:hAnsi="Times New Roman"/>
+                <w:b w:val="0"/>
+                <w:color w:val="000000"/>
+                <w:sz w:val="28"/>
+              </w:rPr>
+              <w:t>Г</w:t>
+            </w:r>
+          </w:p>
+        </w:tc>
       </w:tr>
       <w:tr>
         <w:tc>
@@ -618,7 +1182,67 @@
                 <w:color w:val="000000"/>
                 <w:sz w:val="28"/>
               </w:rPr>
-              <w:t>2</w:t>
+              <w:t>4</w:t>
+            </w:r>
+          </w:p>
+        </w:tc>
+        <w:tc>
+          <w:tcPr>
+            <w:tcW w:type="dxa" w:w="720"/>
+            <w:vAlign w:val="center"/>
+          </w:tcPr>
+          <w:p>
+            <w:pPr>
+              <w:jc w:val="center"/>
+            </w:pPr>
+            <w:r>
+              <w:rPr>
+                <w:rFonts w:ascii="Times New Roman" w:hAnsi="Times New Roman"/>
+                <w:b w:val="0"/>
+                <w:color w:val="000000"/>
+                <w:sz w:val="28"/>
+              </w:rPr>
+              <w:t>Б</w:t>
+            </w:r>
+          </w:p>
+        </w:tc>
+        <w:tc>
+          <w:tcPr>
+            <w:tcW w:type="dxa" w:w="720"/>
+            <w:vAlign w:val="center"/>
+          </w:tcPr>
+          <w:p>
+            <w:pPr>
+              <w:jc w:val="center"/>
+            </w:pPr>
+            <w:r>
+              <w:rPr>
+                <w:rFonts w:ascii="Times New Roman" w:hAnsi="Times New Roman"/>
+                <w:b w:val="0"/>
+                <w:color w:val="000000"/>
+                <w:sz w:val="28"/>
+              </w:rPr>
+              <w:t>В</w:t>
+            </w:r>
+          </w:p>
+        </w:tc>
+        <w:tc>
+          <w:tcPr>
+            <w:tcW w:type="dxa" w:w="720"/>
+            <w:vAlign w:val="center"/>
+          </w:tcPr>
+          <w:p>
+            <w:pPr>
+              <w:jc w:val="center"/>
+            </w:pPr>
+            <w:r>
+              <w:rPr>
+                <w:rFonts w:ascii="Times New Roman" w:hAnsi="Times New Roman"/>
+                <w:b w:val="0"/>
+                <w:color w:val="000000"/>
+                <w:sz w:val="28"/>
+              </w:rPr>
+              <w:t>В</w:t>
             </w:r>
           </w:p>
         </w:tc>
@@ -718,6 +1342,712 @@
                 <w:color w:val="000000"/>
                 <w:sz w:val="28"/>
               </w:rPr>
+              <w:t>В</w:t>
+            </w:r>
+          </w:p>
+        </w:tc>
+        <w:tc>
+          <w:tcPr>
+            <w:tcW w:type="dxa" w:w="720"/>
+            <w:vAlign w:val="center"/>
+          </w:tcPr>
+          <w:p>
+            <w:pPr>
+              <w:jc w:val="center"/>
+            </w:pPr>
+            <w:r>
+              <w:rPr>
+                <w:rFonts w:ascii="Times New Roman" w:hAnsi="Times New Roman"/>
+                <w:b w:val="0"/>
+                <w:color w:val="000000"/>
+                <w:sz w:val="28"/>
+              </w:rPr>
+              <w:t>А</w:t>
+            </w:r>
+          </w:p>
+        </w:tc>
+        <w:tc>
+          <w:tcPr>
+            <w:tcW w:type="dxa" w:w="720"/>
+            <w:vAlign w:val="center"/>
+          </w:tcPr>
+          <w:p>
+            <w:pPr>
+              <w:jc w:val="center"/>
+            </w:pPr>
+            <w:r>
+              <w:rPr>
+                <w:rFonts w:ascii="Times New Roman" w:hAnsi="Times New Roman"/>
+                <w:b w:val="0"/>
+                <w:color w:val="000000"/>
+                <w:sz w:val="28"/>
+              </w:rPr>
+              <w:t>Г</w:t>
+            </w:r>
+          </w:p>
+        </w:tc>
+        <w:tc>
+          <w:tcPr>
+            <w:tcW w:type="dxa" w:w="720"/>
+            <w:vAlign w:val="center"/>
+          </w:tcPr>
+          <w:p>
+            <w:pPr>
+              <w:jc w:val="center"/>
+            </w:pPr>
+            <w:r>
+              <w:rPr>
+                <w:rFonts w:ascii="Times New Roman" w:hAnsi="Times New Roman"/>
+                <w:b w:val="0"/>
+                <w:color w:val="000000"/>
+                <w:sz w:val="28"/>
+              </w:rPr>
+              <w:t>А</w:t>
+            </w:r>
+          </w:p>
+        </w:tc>
+        <w:tc>
+          <w:tcPr>
+            <w:tcW w:type="dxa" w:w="720"/>
+            <w:vAlign w:val="center"/>
+          </w:tcPr>
+          <w:p>
+            <w:pPr>
+              <w:jc w:val="center"/>
+            </w:pPr>
+            <w:r>
+              <w:rPr>
+                <w:rFonts w:ascii="Times New Roman" w:hAnsi="Times New Roman"/>
+                <w:b w:val="0"/>
+                <w:color w:val="000000"/>
+                <w:sz w:val="28"/>
+              </w:rPr>
+              <w:t>Б</w:t>
+            </w:r>
+          </w:p>
+        </w:tc>
+        <w:tc>
+          <w:tcPr>
+            <w:tcW w:type="dxa" w:w="720"/>
+            <w:vAlign w:val="center"/>
+          </w:tcPr>
+          <w:p>
+            <w:pPr>
+              <w:jc w:val="center"/>
+            </w:pPr>
+            <w:r>
+              <w:rPr>
+                <w:rFonts w:ascii="Times New Roman" w:hAnsi="Times New Roman"/>
+                <w:b w:val="0"/>
+                <w:color w:val="000000"/>
+                <w:sz w:val="28"/>
+              </w:rPr>
+              <w:t>В</w:t>
+            </w:r>
+          </w:p>
+        </w:tc>
+      </w:tr>
+      <w:tr>
+        <w:tc>
+          <w:tcPr>
+            <w:tcW w:type="dxa" w:w="720"/>
+            <w:vAlign w:val="center"/>
+          </w:tcPr>
+          <w:p>
+            <w:pPr>
+              <w:jc w:val="center"/>
+            </w:pPr>
+            <w:r>
+              <w:rPr>
+                <w:rFonts w:ascii="Times New Roman" w:hAnsi="Times New Roman"/>
+                <w:b/>
+                <w:color w:val="000000"/>
+                <w:sz w:val="28"/>
+              </w:rPr>
+              <w:t>5</w:t>
+            </w:r>
+          </w:p>
+        </w:tc>
+        <w:tc>
+          <w:tcPr>
+            <w:tcW w:type="dxa" w:w="720"/>
+            <w:vAlign w:val="center"/>
+          </w:tcPr>
+          <w:p>
+            <w:pPr>
+              <w:jc w:val="center"/>
+            </w:pPr>
+            <w:r>
+              <w:rPr>
+                <w:rFonts w:ascii="Times New Roman" w:hAnsi="Times New Roman"/>
+                <w:b w:val="0"/>
+                <w:color w:val="000000"/>
+                <w:sz w:val="28"/>
+              </w:rPr>
+              <w:t>А</w:t>
+            </w:r>
+          </w:p>
+        </w:tc>
+        <w:tc>
+          <w:tcPr>
+            <w:tcW w:type="dxa" w:w="720"/>
+            <w:vAlign w:val="center"/>
+          </w:tcPr>
+          <w:p>
+            <w:pPr>
+              <w:jc w:val="center"/>
+            </w:pPr>
+            <w:r>
+              <w:rPr>
+                <w:rFonts w:ascii="Times New Roman" w:hAnsi="Times New Roman"/>
+                <w:b w:val="0"/>
+                <w:color w:val="000000"/>
+                <w:sz w:val="28"/>
+              </w:rPr>
+              <w:t>Б</w:t>
+            </w:r>
+          </w:p>
+        </w:tc>
+        <w:tc>
+          <w:tcPr>
+            <w:tcW w:type="dxa" w:w="720"/>
+            <w:vAlign w:val="center"/>
+          </w:tcPr>
+          <w:p>
+            <w:pPr>
+              <w:jc w:val="center"/>
+            </w:pPr>
+            <w:r>
+              <w:rPr>
+                <w:rFonts w:ascii="Times New Roman" w:hAnsi="Times New Roman"/>
+                <w:b w:val="0"/>
+                <w:color w:val="000000"/>
+                <w:sz w:val="28"/>
+              </w:rPr>
+              <w:t>Б</w:t>
+            </w:r>
+          </w:p>
+        </w:tc>
+        <w:tc>
+          <w:tcPr>
+            <w:tcW w:type="dxa" w:w="720"/>
+            <w:vAlign w:val="center"/>
+          </w:tcPr>
+          <w:p>
+            <w:pPr>
+              <w:jc w:val="center"/>
+            </w:pPr>
+            <w:r>
+              <w:rPr>
+                <w:rFonts w:ascii="Times New Roman" w:hAnsi="Times New Roman"/>
+                <w:b w:val="0"/>
+                <w:color w:val="000000"/>
+                <w:sz w:val="28"/>
+              </w:rPr>
+              <w:t>А</w:t>
+            </w:r>
+          </w:p>
+        </w:tc>
+        <w:tc>
+          <w:tcPr>
+            <w:tcW w:type="dxa" w:w="720"/>
+            <w:vAlign w:val="center"/>
+          </w:tcPr>
+          <w:p>
+            <w:pPr>
+              <w:jc w:val="center"/>
+            </w:pPr>
+            <w:r>
+              <w:rPr>
+                <w:rFonts w:ascii="Times New Roman" w:hAnsi="Times New Roman"/>
+                <w:b w:val="0"/>
+                <w:color w:val="000000"/>
+                <w:sz w:val="28"/>
+              </w:rPr>
+              <w:t>Б</w:t>
+            </w:r>
+          </w:p>
+        </w:tc>
+        <w:tc>
+          <w:tcPr>
+            <w:tcW w:type="dxa" w:w="720"/>
+            <w:vAlign w:val="center"/>
+          </w:tcPr>
+          <w:p>
+            <w:pPr>
+              <w:jc w:val="center"/>
+            </w:pPr>
+            <w:r>
+              <w:rPr>
+                <w:rFonts w:ascii="Times New Roman" w:hAnsi="Times New Roman"/>
+                <w:b w:val="0"/>
+                <w:color w:val="000000"/>
+                <w:sz w:val="28"/>
+              </w:rPr>
+              <w:t>В</w:t>
+            </w:r>
+          </w:p>
+        </w:tc>
+        <w:tc>
+          <w:tcPr>
+            <w:tcW w:type="dxa" w:w="720"/>
+            <w:vAlign w:val="center"/>
+          </w:tcPr>
+          <w:p>
+            <w:pPr>
+              <w:jc w:val="center"/>
+            </w:pPr>
+            <w:r>
+              <w:rPr>
+                <w:rFonts w:ascii="Times New Roman" w:hAnsi="Times New Roman"/>
+                <w:b w:val="0"/>
+                <w:color w:val="000000"/>
+                <w:sz w:val="28"/>
+              </w:rPr>
+              <w:t>Б</w:t>
+            </w:r>
+          </w:p>
+        </w:tc>
+        <w:tc>
+          <w:tcPr>
+            <w:tcW w:type="dxa" w:w="720"/>
+            <w:vAlign w:val="center"/>
+          </w:tcPr>
+          <w:p>
+            <w:pPr>
+              <w:jc w:val="center"/>
+            </w:pPr>
+            <w:r>
+              <w:rPr>
+                <w:rFonts w:ascii="Times New Roman" w:hAnsi="Times New Roman"/>
+                <w:b w:val="0"/>
+                <w:color w:val="000000"/>
+                <w:sz w:val="28"/>
+              </w:rPr>
+              <w:t>Г</w:t>
+            </w:r>
+          </w:p>
+        </w:tc>
+        <w:tc>
+          <w:tcPr>
+            <w:tcW w:type="dxa" w:w="720"/>
+            <w:vAlign w:val="center"/>
+          </w:tcPr>
+          <w:p>
+            <w:pPr>
+              <w:jc w:val="center"/>
+            </w:pPr>
+            <w:r>
+              <w:rPr>
+                <w:rFonts w:ascii="Times New Roman" w:hAnsi="Times New Roman"/>
+                <w:b w:val="0"/>
+                <w:color w:val="000000"/>
+                <w:sz w:val="28"/>
+              </w:rPr>
+              <w:t>В</w:t>
+            </w:r>
+          </w:p>
+        </w:tc>
+        <w:tc>
+          <w:tcPr>
+            <w:tcW w:type="dxa" w:w="720"/>
+            <w:vAlign w:val="center"/>
+          </w:tcPr>
+          <w:p>
+            <w:pPr>
+              <w:jc w:val="center"/>
+            </w:pPr>
+            <w:r>
+              <w:rPr>
+                <w:rFonts w:ascii="Times New Roman" w:hAnsi="Times New Roman"/>
+                <w:b w:val="0"/>
+                <w:color w:val="000000"/>
+                <w:sz w:val="28"/>
+              </w:rPr>
+              <w:t>Г</w:t>
+            </w:r>
+          </w:p>
+        </w:tc>
+        <w:tc>
+          <w:tcPr>
+            <w:tcW w:type="dxa" w:w="720"/>
+            <w:vAlign w:val="center"/>
+          </w:tcPr>
+          <w:p>
+            <w:pPr>
+              <w:jc w:val="center"/>
+            </w:pPr>
+            <w:r>
+              <w:rPr>
+                <w:rFonts w:ascii="Times New Roman" w:hAnsi="Times New Roman"/>
+                <w:b w:val="0"/>
+                <w:color w:val="000000"/>
+                <w:sz w:val="28"/>
+              </w:rPr>
+              <w:t>Б</w:t>
+            </w:r>
+          </w:p>
+        </w:tc>
+        <w:tc>
+          <w:tcPr>
+            <w:tcW w:type="dxa" w:w="720"/>
+            <w:vAlign w:val="center"/>
+          </w:tcPr>
+          <w:p>
+            <w:pPr>
+              <w:jc w:val="center"/>
+            </w:pPr>
+            <w:r>
+              <w:rPr>
+                <w:rFonts w:ascii="Times New Roman" w:hAnsi="Times New Roman"/>
+                <w:b w:val="0"/>
+                <w:color w:val="000000"/>
+                <w:sz w:val="28"/>
+              </w:rPr>
+              <w:t>А</w:t>
+            </w:r>
+          </w:p>
+        </w:tc>
+        <w:tc>
+          <w:tcPr>
+            <w:tcW w:type="dxa" w:w="720"/>
+            <w:vAlign w:val="center"/>
+          </w:tcPr>
+          <w:p>
+            <w:pPr>
+              <w:jc w:val="center"/>
+            </w:pPr>
+            <w:r>
+              <w:rPr>
+                <w:rFonts w:ascii="Times New Roman" w:hAnsi="Times New Roman"/>
+                <w:b w:val="0"/>
+                <w:color w:val="000000"/>
+                <w:sz w:val="28"/>
+              </w:rPr>
+              <w:t>А</w:t>
+            </w:r>
+          </w:p>
+        </w:tc>
+      </w:tr>
+      <w:tr>
+        <w:tc>
+          <w:tcPr>
+            <w:tcW w:type="dxa" w:w="720"/>
+            <w:vAlign w:val="center"/>
+          </w:tcPr>
+          <w:p>
+            <w:pPr>
+              <w:jc w:val="center"/>
+            </w:pPr>
+            <w:r>
+              <w:rPr>
+                <w:rFonts w:ascii="Times New Roman" w:hAnsi="Times New Roman"/>
+                <w:b/>
+                <w:color w:val="000000"/>
+                <w:sz w:val="28"/>
+              </w:rPr>
+              <w:t>6</w:t>
+            </w:r>
+          </w:p>
+        </w:tc>
+        <w:tc>
+          <w:tcPr>
+            <w:tcW w:type="dxa" w:w="720"/>
+            <w:vAlign w:val="center"/>
+          </w:tcPr>
+          <w:p>
+            <w:pPr>
+              <w:jc w:val="center"/>
+            </w:pPr>
+            <w:r>
+              <w:rPr>
+                <w:rFonts w:ascii="Times New Roman" w:hAnsi="Times New Roman"/>
+                <w:b w:val="0"/>
+                <w:color w:val="000000"/>
+                <w:sz w:val="28"/>
+              </w:rPr>
+              <w:t>А</w:t>
+            </w:r>
+          </w:p>
+        </w:tc>
+        <w:tc>
+          <w:tcPr>
+            <w:tcW w:type="dxa" w:w="720"/>
+            <w:vAlign w:val="center"/>
+          </w:tcPr>
+          <w:p>
+            <w:pPr>
+              <w:jc w:val="center"/>
+            </w:pPr>
+            <w:r>
+              <w:rPr>
+                <w:rFonts w:ascii="Times New Roman" w:hAnsi="Times New Roman"/>
+                <w:b w:val="0"/>
+                <w:color w:val="000000"/>
+                <w:sz w:val="28"/>
+              </w:rPr>
+              <w:t>Б</w:t>
+            </w:r>
+          </w:p>
+        </w:tc>
+        <w:tc>
+          <w:tcPr>
+            <w:tcW w:type="dxa" w:w="720"/>
+            <w:vAlign w:val="center"/>
+          </w:tcPr>
+          <w:p>
+            <w:pPr>
+              <w:jc w:val="center"/>
+            </w:pPr>
+            <w:r>
+              <w:rPr>
+                <w:rFonts w:ascii="Times New Roman" w:hAnsi="Times New Roman"/>
+                <w:b w:val="0"/>
+                <w:color w:val="000000"/>
+                <w:sz w:val="28"/>
+              </w:rPr>
+              <w:t>В</w:t>
+            </w:r>
+          </w:p>
+        </w:tc>
+        <w:tc>
+          <w:tcPr>
+            <w:tcW w:type="dxa" w:w="720"/>
+            <w:vAlign w:val="center"/>
+          </w:tcPr>
+          <w:p>
+            <w:pPr>
+              <w:jc w:val="center"/>
+            </w:pPr>
+            <w:r>
+              <w:rPr>
+                <w:rFonts w:ascii="Times New Roman" w:hAnsi="Times New Roman"/>
+                <w:b w:val="0"/>
+                <w:color w:val="000000"/>
+                <w:sz w:val="28"/>
+              </w:rPr>
+              <w:t>Б</w:t>
+            </w:r>
+          </w:p>
+        </w:tc>
+        <w:tc>
+          <w:tcPr>
+            <w:tcW w:type="dxa" w:w="720"/>
+            <w:vAlign w:val="center"/>
+          </w:tcPr>
+          <w:p>
+            <w:pPr>
+              <w:jc w:val="center"/>
+            </w:pPr>
+            <w:r>
+              <w:rPr>
+                <w:rFonts w:ascii="Times New Roman" w:hAnsi="Times New Roman"/>
+                <w:b w:val="0"/>
+                <w:color w:val="000000"/>
+                <w:sz w:val="28"/>
+              </w:rPr>
+              <w:t>В</w:t>
+            </w:r>
+          </w:p>
+        </w:tc>
+        <w:tc>
+          <w:tcPr>
+            <w:tcW w:type="dxa" w:w="720"/>
+            <w:vAlign w:val="center"/>
+          </w:tcPr>
+          <w:p>
+            <w:pPr>
+              <w:jc w:val="center"/>
+            </w:pPr>
+            <w:r>
+              <w:rPr>
+                <w:rFonts w:ascii="Times New Roman" w:hAnsi="Times New Roman"/>
+                <w:b w:val="0"/>
+                <w:color w:val="000000"/>
+                <w:sz w:val="28"/>
+              </w:rPr>
+              <w:t>Б</w:t>
+            </w:r>
+          </w:p>
+        </w:tc>
+        <w:tc>
+          <w:tcPr>
+            <w:tcW w:type="dxa" w:w="720"/>
+            <w:vAlign w:val="center"/>
+          </w:tcPr>
+          <w:p>
+            <w:pPr>
+              <w:jc w:val="center"/>
+            </w:pPr>
+            <w:r>
+              <w:rPr>
+                <w:rFonts w:ascii="Times New Roman" w:hAnsi="Times New Roman"/>
+                <w:b w:val="0"/>
+                <w:color w:val="000000"/>
+                <w:sz w:val="28"/>
+              </w:rPr>
+              <w:t>Г</w:t>
+            </w:r>
+          </w:p>
+        </w:tc>
+        <w:tc>
+          <w:tcPr>
+            <w:tcW w:type="dxa" w:w="720"/>
+            <w:vAlign w:val="center"/>
+          </w:tcPr>
+          <w:p>
+            <w:pPr>
+              <w:jc w:val="center"/>
+            </w:pPr>
+            <w:r>
+              <w:rPr>
+                <w:rFonts w:ascii="Times New Roman" w:hAnsi="Times New Roman"/>
+                <w:b w:val="0"/>
+                <w:color w:val="000000"/>
+                <w:sz w:val="28"/>
+              </w:rPr>
+              <w:t>В</w:t>
+            </w:r>
+          </w:p>
+        </w:tc>
+        <w:tc>
+          <w:tcPr>
+            <w:tcW w:type="dxa" w:w="720"/>
+            <w:vAlign w:val="center"/>
+          </w:tcPr>
+          <w:p>
+            <w:pPr>
+              <w:jc w:val="center"/>
+            </w:pPr>
+            <w:r>
+              <w:rPr>
+                <w:rFonts w:ascii="Times New Roman" w:hAnsi="Times New Roman"/>
+                <w:b w:val="0"/>
+                <w:color w:val="000000"/>
+                <w:sz w:val="28"/>
+              </w:rPr>
+              <w:t>А</w:t>
+            </w:r>
+          </w:p>
+        </w:tc>
+        <w:tc>
+          <w:tcPr>
+            <w:tcW w:type="dxa" w:w="720"/>
+            <w:vAlign w:val="center"/>
+          </w:tcPr>
+          <w:p>
+            <w:pPr>
+              <w:jc w:val="center"/>
+            </w:pPr>
+            <w:r>
+              <w:rPr>
+                <w:rFonts w:ascii="Times New Roman" w:hAnsi="Times New Roman"/>
+                <w:b w:val="0"/>
+                <w:color w:val="000000"/>
+                <w:sz w:val="28"/>
+              </w:rPr>
+              <w:t>Г</w:t>
+            </w:r>
+          </w:p>
+        </w:tc>
+        <w:tc>
+          <w:tcPr>
+            <w:tcW w:type="dxa" w:w="720"/>
+            <w:vAlign w:val="center"/>
+          </w:tcPr>
+          <w:p>
+            <w:pPr>
+              <w:jc w:val="center"/>
+            </w:pPr>
+            <w:r>
+              <w:rPr>
+                <w:rFonts w:ascii="Times New Roman" w:hAnsi="Times New Roman"/>
+                <w:b w:val="0"/>
+                <w:color w:val="000000"/>
+                <w:sz w:val="28"/>
+              </w:rPr>
+              <w:t>Б</w:t>
+            </w:r>
+          </w:p>
+        </w:tc>
+        <w:tc>
+          <w:tcPr>
+            <w:tcW w:type="dxa" w:w="720"/>
+            <w:vAlign w:val="center"/>
+          </w:tcPr>
+          <w:p>
+            <w:pPr>
+              <w:jc w:val="center"/>
+            </w:pPr>
+            <w:r>
+              <w:rPr>
+                <w:rFonts w:ascii="Times New Roman" w:hAnsi="Times New Roman"/>
+                <w:b w:val="0"/>
+                <w:color w:val="000000"/>
+                <w:sz w:val="28"/>
+              </w:rPr>
+              <w:t>В</w:t>
+            </w:r>
+          </w:p>
+        </w:tc>
+        <w:tc>
+          <w:tcPr>
+            <w:tcW w:type="dxa" w:w="720"/>
+            <w:vAlign w:val="center"/>
+          </w:tcPr>
+          <w:p>
+            <w:pPr>
+              <w:jc w:val="center"/>
+            </w:pPr>
+            <w:r>
+              <w:rPr>
+                <w:rFonts w:ascii="Times New Roman" w:hAnsi="Times New Roman"/>
+                <w:b w:val="0"/>
+                <w:color w:val="000000"/>
+                <w:sz w:val="28"/>
+              </w:rPr>
+              <w:t>Б</w:t>
+            </w:r>
+          </w:p>
+        </w:tc>
+      </w:tr>
+      <w:tr>
+        <w:tc>
+          <w:tcPr>
+            <w:tcW w:type="dxa" w:w="720"/>
+            <w:vAlign w:val="center"/>
+          </w:tcPr>
+          <w:p>
+            <w:pPr>
+              <w:jc w:val="center"/>
+            </w:pPr>
+            <w:r>
+              <w:rPr>
+                <w:rFonts w:ascii="Times New Roman" w:hAnsi="Times New Roman"/>
+                <w:b/>
+                <w:color w:val="000000"/>
+                <w:sz w:val="28"/>
+              </w:rPr>
+              <w:t>7</w:t>
+            </w:r>
+          </w:p>
+        </w:tc>
+        <w:tc>
+          <w:tcPr>
+            <w:tcW w:type="dxa" w:w="720"/>
+            <w:vAlign w:val="center"/>
+          </w:tcPr>
+          <w:p>
+            <w:pPr>
+              <w:jc w:val="center"/>
+            </w:pPr>
+            <w:r>
+              <w:rPr>
+                <w:rFonts w:ascii="Times New Roman" w:hAnsi="Times New Roman"/>
+                <w:b w:val="0"/>
+                <w:color w:val="000000"/>
+                <w:sz w:val="28"/>
+              </w:rPr>
               <w:t>А</w:t>
             </w:r>
           </w:p>
@@ -779,6 +2109,590 @@
                 <w:sz w:val="28"/>
               </w:rPr>
               <w:t>В</w:t>
+            </w:r>
+          </w:p>
+        </w:tc>
+        <w:tc>
+          <w:tcPr>
+            <w:tcW w:type="dxa" w:w="720"/>
+            <w:vAlign w:val="center"/>
+          </w:tcPr>
+          <w:p>
+            <w:pPr>
+              <w:jc w:val="center"/>
+            </w:pPr>
+            <w:r>
+              <w:rPr>
+                <w:rFonts w:ascii="Times New Roman" w:hAnsi="Times New Roman"/>
+                <w:b w:val="0"/>
+                <w:color w:val="000000"/>
+                <w:sz w:val="28"/>
+              </w:rPr>
+              <w:t>В</w:t>
+            </w:r>
+          </w:p>
+        </w:tc>
+        <w:tc>
+          <w:tcPr>
+            <w:tcW w:type="dxa" w:w="720"/>
+            <w:vAlign w:val="center"/>
+          </w:tcPr>
+          <w:p>
+            <w:pPr>
+              <w:jc w:val="center"/>
+            </w:pPr>
+            <w:r>
+              <w:rPr>
+                <w:rFonts w:ascii="Times New Roman" w:hAnsi="Times New Roman"/>
+                <w:b w:val="0"/>
+                <w:color w:val="000000"/>
+                <w:sz w:val="28"/>
+              </w:rPr>
+              <w:t>А</w:t>
+            </w:r>
+          </w:p>
+        </w:tc>
+        <w:tc>
+          <w:tcPr>
+            <w:tcW w:type="dxa" w:w="720"/>
+            <w:vAlign w:val="center"/>
+          </w:tcPr>
+          <w:p>
+            <w:pPr>
+              <w:jc w:val="center"/>
+            </w:pPr>
+            <w:r>
+              <w:rPr>
+                <w:rFonts w:ascii="Times New Roman" w:hAnsi="Times New Roman"/>
+                <w:b w:val="0"/>
+                <w:color w:val="000000"/>
+                <w:sz w:val="28"/>
+              </w:rPr>
+              <w:t>Б</w:t>
+            </w:r>
+          </w:p>
+        </w:tc>
+        <w:tc>
+          <w:tcPr>
+            <w:tcW w:type="dxa" w:w="720"/>
+            <w:vAlign w:val="center"/>
+          </w:tcPr>
+          <w:p>
+            <w:pPr>
+              <w:jc w:val="center"/>
+            </w:pPr>
+            <w:r>
+              <w:rPr>
+                <w:rFonts w:ascii="Times New Roman" w:hAnsi="Times New Roman"/>
+                <w:b w:val="0"/>
+                <w:color w:val="000000"/>
+                <w:sz w:val="28"/>
+              </w:rPr>
+              <w:t>Г</w:t>
+            </w:r>
+          </w:p>
+        </w:tc>
+        <w:tc>
+          <w:tcPr>
+            <w:tcW w:type="dxa" w:w="720"/>
+            <w:vAlign w:val="center"/>
+          </w:tcPr>
+          <w:p>
+            <w:pPr>
+              <w:jc w:val="center"/>
+            </w:pPr>
+            <w:r>
+              <w:rPr>
+                <w:rFonts w:ascii="Times New Roman" w:hAnsi="Times New Roman"/>
+                <w:b w:val="0"/>
+                <w:color w:val="000000"/>
+                <w:sz w:val="28"/>
+              </w:rPr>
+              <w:t>Б</w:t>
+            </w:r>
+          </w:p>
+        </w:tc>
+        <w:tc>
+          <w:tcPr>
+            <w:tcW w:type="dxa" w:w="720"/>
+            <w:vAlign w:val="center"/>
+          </w:tcPr>
+          <w:p>
+            <w:pPr>
+              <w:jc w:val="center"/>
+            </w:pPr>
+            <w:r>
+              <w:rPr>
+                <w:rFonts w:ascii="Times New Roman" w:hAnsi="Times New Roman"/>
+                <w:b w:val="0"/>
+                <w:color w:val="000000"/>
+                <w:sz w:val="28"/>
+              </w:rPr>
+              <w:t>Г</w:t>
+            </w:r>
+          </w:p>
+        </w:tc>
+        <w:tc>
+          <w:tcPr>
+            <w:tcW w:type="dxa" w:w="720"/>
+            <w:vAlign w:val="center"/>
+          </w:tcPr>
+          <w:p>
+            <w:pPr>
+              <w:jc w:val="center"/>
+            </w:pPr>
+            <w:r>
+              <w:rPr>
+                <w:rFonts w:ascii="Times New Roman" w:hAnsi="Times New Roman"/>
+                <w:b w:val="0"/>
+                <w:color w:val="000000"/>
+                <w:sz w:val="28"/>
+              </w:rPr>
+              <w:t>А</w:t>
+            </w:r>
+          </w:p>
+        </w:tc>
+        <w:tc>
+          <w:tcPr>
+            <w:tcW w:type="dxa" w:w="720"/>
+            <w:vAlign w:val="center"/>
+          </w:tcPr>
+          <w:p>
+            <w:pPr>
+              <w:jc w:val="center"/>
+            </w:pPr>
+            <w:r>
+              <w:rPr>
+                <w:rFonts w:ascii="Times New Roman" w:hAnsi="Times New Roman"/>
+                <w:b w:val="0"/>
+                <w:color w:val="000000"/>
+                <w:sz w:val="28"/>
+              </w:rPr>
+              <w:t>В</w:t>
+            </w:r>
+          </w:p>
+        </w:tc>
+        <w:tc>
+          <w:tcPr>
+            <w:tcW w:type="dxa" w:w="720"/>
+            <w:vAlign w:val="center"/>
+          </w:tcPr>
+          <w:p>
+            <w:pPr>
+              <w:jc w:val="center"/>
+            </w:pPr>
+            <w:r>
+              <w:rPr>
+                <w:rFonts w:ascii="Times New Roman" w:hAnsi="Times New Roman"/>
+                <w:b w:val="0"/>
+                <w:color w:val="000000"/>
+                <w:sz w:val="28"/>
+              </w:rPr>
+              <w:t>Г</w:t>
+            </w:r>
+          </w:p>
+        </w:tc>
+      </w:tr>
+      <w:tr>
+        <w:tc>
+          <w:tcPr>
+            <w:tcW w:type="dxa" w:w="720"/>
+            <w:vAlign w:val="center"/>
+          </w:tcPr>
+          <w:p>
+            <w:pPr>
+              <w:jc w:val="center"/>
+            </w:pPr>
+            <w:r>
+              <w:rPr>
+                <w:rFonts w:ascii="Times New Roman" w:hAnsi="Times New Roman"/>
+                <w:b/>
+                <w:color w:val="000000"/>
+                <w:sz w:val="28"/>
+              </w:rPr>
+              <w:t>8</w:t>
+            </w:r>
+          </w:p>
+        </w:tc>
+        <w:tc>
+          <w:tcPr>
+            <w:tcW w:type="dxa" w:w="720"/>
+            <w:vAlign w:val="center"/>
+          </w:tcPr>
+          <w:p>
+            <w:pPr>
+              <w:jc w:val="center"/>
+            </w:pPr>
+            <w:r>
+              <w:rPr>
+                <w:rFonts w:ascii="Times New Roman" w:hAnsi="Times New Roman"/>
+                <w:b w:val="0"/>
+                <w:color w:val="000000"/>
+                <w:sz w:val="28"/>
+              </w:rPr>
+              <w:t>В</w:t>
+            </w:r>
+          </w:p>
+        </w:tc>
+        <w:tc>
+          <w:tcPr>
+            <w:tcW w:type="dxa" w:w="720"/>
+            <w:vAlign w:val="center"/>
+          </w:tcPr>
+          <w:p>
+            <w:pPr>
+              <w:jc w:val="center"/>
+            </w:pPr>
+            <w:r>
+              <w:rPr>
+                <w:rFonts w:ascii="Times New Roman" w:hAnsi="Times New Roman"/>
+                <w:b w:val="0"/>
+                <w:color w:val="000000"/>
+                <w:sz w:val="28"/>
+              </w:rPr>
+              <w:t>В</w:t>
+            </w:r>
+          </w:p>
+        </w:tc>
+        <w:tc>
+          <w:tcPr>
+            <w:tcW w:type="dxa" w:w="720"/>
+            <w:vAlign w:val="center"/>
+          </w:tcPr>
+          <w:p>
+            <w:pPr>
+              <w:jc w:val="center"/>
+            </w:pPr>
+            <w:r>
+              <w:rPr>
+                <w:rFonts w:ascii="Times New Roman" w:hAnsi="Times New Roman"/>
+                <w:b w:val="0"/>
+                <w:color w:val="000000"/>
+                <w:sz w:val="28"/>
+              </w:rPr>
+              <w:t>В</w:t>
+            </w:r>
+          </w:p>
+        </w:tc>
+        <w:tc>
+          <w:tcPr>
+            <w:tcW w:type="dxa" w:w="720"/>
+            <w:vAlign w:val="center"/>
+          </w:tcPr>
+          <w:p>
+            <w:pPr>
+              <w:jc w:val="center"/>
+            </w:pPr>
+            <w:r>
+              <w:rPr>
+                <w:rFonts w:ascii="Times New Roman" w:hAnsi="Times New Roman"/>
+                <w:b w:val="0"/>
+                <w:color w:val="000000"/>
+                <w:sz w:val="28"/>
+              </w:rPr>
+              <w:t>Б</w:t>
+            </w:r>
+          </w:p>
+        </w:tc>
+        <w:tc>
+          <w:tcPr>
+            <w:tcW w:type="dxa" w:w="720"/>
+            <w:vAlign w:val="center"/>
+          </w:tcPr>
+          <w:p>
+            <w:pPr>
+              <w:jc w:val="center"/>
+            </w:pPr>
+            <w:r>
+              <w:rPr>
+                <w:rFonts w:ascii="Times New Roman" w:hAnsi="Times New Roman"/>
+                <w:b w:val="0"/>
+                <w:color w:val="000000"/>
+                <w:sz w:val="28"/>
+              </w:rPr>
+              <w:t>А</w:t>
+            </w:r>
+          </w:p>
+        </w:tc>
+        <w:tc>
+          <w:tcPr>
+            <w:tcW w:type="dxa" w:w="720"/>
+            <w:vAlign w:val="center"/>
+          </w:tcPr>
+          <w:p>
+            <w:pPr>
+              <w:jc w:val="center"/>
+            </w:pPr>
+            <w:r>
+              <w:rPr>
+                <w:rFonts w:ascii="Times New Roman" w:hAnsi="Times New Roman"/>
+                <w:b w:val="0"/>
+                <w:color w:val="000000"/>
+                <w:sz w:val="28"/>
+              </w:rPr>
+              <w:t>В</w:t>
+            </w:r>
+          </w:p>
+        </w:tc>
+        <w:tc>
+          <w:tcPr>
+            <w:tcW w:type="dxa" w:w="720"/>
+            <w:vAlign w:val="center"/>
+          </w:tcPr>
+          <w:p>
+            <w:pPr>
+              <w:jc w:val="center"/>
+            </w:pPr>
+            <w:r>
+              <w:rPr>
+                <w:rFonts w:ascii="Times New Roman" w:hAnsi="Times New Roman"/>
+                <w:b w:val="0"/>
+                <w:color w:val="000000"/>
+                <w:sz w:val="28"/>
+              </w:rPr>
+              <w:t>Б</w:t>
+            </w:r>
+          </w:p>
+        </w:tc>
+        <w:tc>
+          <w:tcPr>
+            <w:tcW w:type="dxa" w:w="720"/>
+            <w:vAlign w:val="center"/>
+          </w:tcPr>
+          <w:p>
+            <w:pPr>
+              <w:jc w:val="center"/>
+            </w:pPr>
+            <w:r>
+              <w:rPr>
+                <w:rFonts w:ascii="Times New Roman" w:hAnsi="Times New Roman"/>
+                <w:b w:val="0"/>
+                <w:color w:val="000000"/>
+                <w:sz w:val="28"/>
+              </w:rPr>
+              <w:t>А</w:t>
+            </w:r>
+          </w:p>
+        </w:tc>
+        <w:tc>
+          <w:tcPr>
+            <w:tcW w:type="dxa" w:w="720"/>
+            <w:vAlign w:val="center"/>
+          </w:tcPr>
+          <w:p>
+            <w:pPr>
+              <w:jc w:val="center"/>
+            </w:pPr>
+            <w:r>
+              <w:rPr>
+                <w:rFonts w:ascii="Times New Roman" w:hAnsi="Times New Roman"/>
+                <w:b w:val="0"/>
+                <w:color w:val="000000"/>
+                <w:sz w:val="28"/>
+              </w:rPr>
+              <w:t>Г</w:t>
+            </w:r>
+          </w:p>
+        </w:tc>
+        <w:tc>
+          <w:tcPr>
+            <w:tcW w:type="dxa" w:w="720"/>
+            <w:vAlign w:val="center"/>
+          </w:tcPr>
+          <w:p>
+            <w:pPr>
+              <w:jc w:val="center"/>
+            </w:pPr>
+            <w:r>
+              <w:rPr>
+                <w:rFonts w:ascii="Times New Roman" w:hAnsi="Times New Roman"/>
+                <w:b w:val="0"/>
+                <w:color w:val="000000"/>
+                <w:sz w:val="28"/>
+              </w:rPr>
+              <w:t>Б</w:t>
+            </w:r>
+          </w:p>
+        </w:tc>
+        <w:tc>
+          <w:tcPr>
+            <w:tcW w:type="dxa" w:w="720"/>
+            <w:vAlign w:val="center"/>
+          </w:tcPr>
+          <w:p>
+            <w:pPr>
+              <w:jc w:val="center"/>
+            </w:pPr>
+            <w:r>
+              <w:rPr>
+                <w:rFonts w:ascii="Times New Roman" w:hAnsi="Times New Roman"/>
+                <w:b w:val="0"/>
+                <w:color w:val="000000"/>
+                <w:sz w:val="28"/>
+              </w:rPr>
+              <w:t>Г</w:t>
+            </w:r>
+          </w:p>
+        </w:tc>
+        <w:tc>
+          <w:tcPr>
+            <w:tcW w:type="dxa" w:w="720"/>
+            <w:vAlign w:val="center"/>
+          </w:tcPr>
+          <w:p>
+            <w:pPr>
+              <w:jc w:val="center"/>
+            </w:pPr>
+            <w:r>
+              <w:rPr>
+                <w:rFonts w:ascii="Times New Roman" w:hAnsi="Times New Roman"/>
+                <w:b w:val="0"/>
+                <w:color w:val="000000"/>
+                <w:sz w:val="28"/>
+              </w:rPr>
+              <w:t>В</w:t>
+            </w:r>
+          </w:p>
+        </w:tc>
+        <w:tc>
+          <w:tcPr>
+            <w:tcW w:type="dxa" w:w="720"/>
+            <w:vAlign w:val="center"/>
+          </w:tcPr>
+          <w:p>
+            <w:pPr>
+              <w:jc w:val="center"/>
+            </w:pPr>
+            <w:r>
+              <w:rPr>
+                <w:rFonts w:ascii="Times New Roman" w:hAnsi="Times New Roman"/>
+                <w:b w:val="0"/>
+                <w:color w:val="000000"/>
+                <w:sz w:val="28"/>
+              </w:rPr>
+              <w:t>Г</w:t>
+            </w:r>
+          </w:p>
+        </w:tc>
+      </w:tr>
+      <w:tr>
+        <w:tc>
+          <w:tcPr>
+            <w:tcW w:type="dxa" w:w="720"/>
+            <w:vAlign w:val="center"/>
+          </w:tcPr>
+          <w:p>
+            <w:pPr>
+              <w:jc w:val="center"/>
+            </w:pPr>
+            <w:r>
+              <w:rPr>
+                <w:rFonts w:ascii="Times New Roman" w:hAnsi="Times New Roman"/>
+                <w:b/>
+                <w:color w:val="000000"/>
+                <w:sz w:val="28"/>
+              </w:rPr>
+              <w:t>9</w:t>
+            </w:r>
+          </w:p>
+        </w:tc>
+        <w:tc>
+          <w:tcPr>
+            <w:tcW w:type="dxa" w:w="720"/>
+            <w:vAlign w:val="center"/>
+          </w:tcPr>
+          <w:p>
+            <w:pPr>
+              <w:jc w:val="center"/>
+            </w:pPr>
+            <w:r>
+              <w:rPr>
+                <w:rFonts w:ascii="Times New Roman" w:hAnsi="Times New Roman"/>
+                <w:b w:val="0"/>
+                <w:color w:val="000000"/>
+                <w:sz w:val="28"/>
+              </w:rPr>
+              <w:t>Б</w:t>
+            </w:r>
+          </w:p>
+        </w:tc>
+        <w:tc>
+          <w:tcPr>
+            <w:tcW w:type="dxa" w:w="720"/>
+            <w:vAlign w:val="center"/>
+          </w:tcPr>
+          <w:p>
+            <w:pPr>
+              <w:jc w:val="center"/>
+            </w:pPr>
+            <w:r>
+              <w:rPr>
+                <w:rFonts w:ascii="Times New Roman" w:hAnsi="Times New Roman"/>
+                <w:b w:val="0"/>
+                <w:color w:val="000000"/>
+                <w:sz w:val="28"/>
+              </w:rPr>
+              <w:t>Г</w:t>
+            </w:r>
+          </w:p>
+        </w:tc>
+        <w:tc>
+          <w:tcPr>
+            <w:tcW w:type="dxa" w:w="720"/>
+            <w:vAlign w:val="center"/>
+          </w:tcPr>
+          <w:p>
+            <w:pPr>
+              <w:jc w:val="center"/>
+            </w:pPr>
+            <w:r>
+              <w:rPr>
+                <w:rFonts w:ascii="Times New Roman" w:hAnsi="Times New Roman"/>
+                <w:b w:val="0"/>
+                <w:color w:val="000000"/>
+                <w:sz w:val="28"/>
+              </w:rPr>
+              <w:t>Г</w:t>
+            </w:r>
+          </w:p>
+        </w:tc>
+        <w:tc>
+          <w:tcPr>
+            <w:tcW w:type="dxa" w:w="720"/>
+            <w:vAlign w:val="center"/>
+          </w:tcPr>
+          <w:p>
+            <w:pPr>
+              <w:jc w:val="center"/>
+            </w:pPr>
+            <w:r>
+              <w:rPr>
+                <w:rFonts w:ascii="Times New Roman" w:hAnsi="Times New Roman"/>
+                <w:b w:val="0"/>
+                <w:color w:val="000000"/>
+                <w:sz w:val="28"/>
+              </w:rPr>
+              <w:t>Г</w:t>
+            </w:r>
+          </w:p>
+        </w:tc>
+        <w:tc>
+          <w:tcPr>
+            <w:tcW w:type="dxa" w:w="720"/>
+            <w:vAlign w:val="center"/>
+          </w:tcPr>
+          <w:p>
+            <w:pPr>
+              <w:jc w:val="center"/>
+            </w:pPr>
+            <w:r>
+              <w:rPr>
+                <w:rFonts w:ascii="Times New Roman" w:hAnsi="Times New Roman"/>
+                <w:b w:val="0"/>
+                <w:color w:val="000000"/>
+                <w:sz w:val="28"/>
+              </w:rPr>
+              <w:t>Г</w:t>
             </w:r>
           </w:p>
         </w:tc>
@@ -882,6 +2796,66 @@
             </w:r>
           </w:p>
         </w:tc>
+        <w:tc>
+          <w:tcPr>
+            <w:tcW w:type="dxa" w:w="720"/>
+            <w:vAlign w:val="center"/>
+          </w:tcPr>
+          <w:p>
+            <w:pPr>
+              <w:jc w:val="center"/>
+            </w:pPr>
+            <w:r>
+              <w:rPr>
+                <w:rFonts w:ascii="Times New Roman" w:hAnsi="Times New Roman"/>
+                <w:b w:val="0"/>
+                <w:color w:val="000000"/>
+                <w:sz w:val="28"/>
+              </w:rPr>
+              <w:t>Б</w:t>
+            </w:r>
+          </w:p>
+        </w:tc>
+        <w:tc>
+          <w:tcPr>
+            <w:tcW w:type="dxa" w:w="720"/>
+            <w:vAlign w:val="center"/>
+          </w:tcPr>
+          <w:p>
+            <w:pPr>
+              <w:jc w:val="center"/>
+            </w:pPr>
+            <w:r>
+              <w:rPr>
+                <w:rFonts w:ascii="Times New Roman" w:hAnsi="Times New Roman"/>
+                <w:b w:val="0"/>
+                <w:color w:val="000000"/>
+                <w:sz w:val="28"/>
+              </w:rPr>
+              <w:t>А</w:t>
+            </w:r>
+          </w:p>
+        </w:tc>
+        <w:tc>
+          <w:tcPr>
+            <w:tcW w:type="dxa" w:w="720"/>
+            <w:vAlign w:val="center"/>
+          </w:tcPr>
+          <w:p>
+            <w:pPr>
+              <w:jc w:val="center"/>
+            </w:pPr>
+            <w:r>
+              <w:rPr>
+                <w:rFonts w:ascii="Times New Roman" w:hAnsi="Times New Roman"/>
+                <w:b w:val="0"/>
+                <w:color w:val="000000"/>
+                <w:sz w:val="28"/>
+              </w:rPr>
+              <w:t>А</w:t>
+            </w:r>
+          </w:p>
+        </w:tc>
       </w:tr>
       <w:tr>
         <w:tc>
@@ -900,7 +2874,187 @@
                 <w:color w:val="000000"/>
                 <w:sz w:val="28"/>
               </w:rPr>
-              <w:t>3</w:t>
+              <w:t>10</w:t>
+            </w:r>
+          </w:p>
+        </w:tc>
+        <w:tc>
+          <w:tcPr>
+            <w:tcW w:type="dxa" w:w="720"/>
+            <w:vAlign w:val="center"/>
+          </w:tcPr>
+          <w:p>
+            <w:pPr>
+              <w:jc w:val="center"/>
+            </w:pPr>
+            <w:r>
+              <w:rPr>
+                <w:rFonts w:ascii="Times New Roman" w:hAnsi="Times New Roman"/>
+                <w:b w:val="0"/>
+                <w:color w:val="000000"/>
+                <w:sz w:val="28"/>
+              </w:rPr>
+              <w:t>Г</w:t>
+            </w:r>
+          </w:p>
+        </w:tc>
+        <w:tc>
+          <w:tcPr>
+            <w:tcW w:type="dxa" w:w="720"/>
+            <w:vAlign w:val="center"/>
+          </w:tcPr>
+          <w:p>
+            <w:pPr>
+              <w:jc w:val="center"/>
+            </w:pPr>
+            <w:r>
+              <w:rPr>
+                <w:rFonts w:ascii="Times New Roman" w:hAnsi="Times New Roman"/>
+                <w:b w:val="0"/>
+                <w:color w:val="000000"/>
+                <w:sz w:val="28"/>
+              </w:rPr>
+              <w:t>Б</w:t>
+            </w:r>
+          </w:p>
+        </w:tc>
+        <w:tc>
+          <w:tcPr>
+            <w:tcW w:type="dxa" w:w="720"/>
+            <w:vAlign w:val="center"/>
+          </w:tcPr>
+          <w:p>
+            <w:pPr>
+              <w:jc w:val="center"/>
+            </w:pPr>
+            <w:r>
+              <w:rPr>
+                <w:rFonts w:ascii="Times New Roman" w:hAnsi="Times New Roman"/>
+                <w:b w:val="0"/>
+                <w:color w:val="000000"/>
+                <w:sz w:val="28"/>
+              </w:rPr>
+              <w:t>Б</w:t>
+            </w:r>
+          </w:p>
+        </w:tc>
+        <w:tc>
+          <w:tcPr>
+            <w:tcW w:type="dxa" w:w="720"/>
+            <w:vAlign w:val="center"/>
+          </w:tcPr>
+          <w:p>
+            <w:pPr>
+              <w:jc w:val="center"/>
+            </w:pPr>
+            <w:r>
+              <w:rPr>
+                <w:rFonts w:ascii="Times New Roman" w:hAnsi="Times New Roman"/>
+                <w:b w:val="0"/>
+                <w:color w:val="000000"/>
+                <w:sz w:val="28"/>
+              </w:rPr>
+              <w:t>В</w:t>
+            </w:r>
+          </w:p>
+        </w:tc>
+        <w:tc>
+          <w:tcPr>
+            <w:tcW w:type="dxa" w:w="720"/>
+            <w:vAlign w:val="center"/>
+          </w:tcPr>
+          <w:p>
+            <w:pPr>
+              <w:jc w:val="center"/>
+            </w:pPr>
+            <w:r>
+              <w:rPr>
+                <w:rFonts w:ascii="Times New Roman" w:hAnsi="Times New Roman"/>
+                <w:b w:val="0"/>
+                <w:color w:val="000000"/>
+                <w:sz w:val="28"/>
+              </w:rPr>
+              <w:t>Г</w:t>
+            </w:r>
+          </w:p>
+        </w:tc>
+        <w:tc>
+          <w:tcPr>
+            <w:tcW w:type="dxa" w:w="720"/>
+            <w:vAlign w:val="center"/>
+          </w:tcPr>
+          <w:p>
+            <w:pPr>
+              <w:jc w:val="center"/>
+            </w:pPr>
+            <w:r>
+              <w:rPr>
+                <w:rFonts w:ascii="Times New Roman" w:hAnsi="Times New Roman"/>
+                <w:b w:val="0"/>
+                <w:color w:val="000000"/>
+                <w:sz w:val="28"/>
+              </w:rPr>
+              <w:t>А</w:t>
+            </w:r>
+          </w:p>
+        </w:tc>
+        <w:tc>
+          <w:tcPr>
+            <w:tcW w:type="dxa" w:w="720"/>
+            <w:vAlign w:val="center"/>
+          </w:tcPr>
+          <w:p>
+            <w:pPr>
+              <w:jc w:val="center"/>
+            </w:pPr>
+            <w:r>
+              <w:rPr>
+                <w:rFonts w:ascii="Times New Roman" w:hAnsi="Times New Roman"/>
+                <w:b w:val="0"/>
+                <w:color w:val="000000"/>
+                <w:sz w:val="28"/>
+              </w:rPr>
+              <w:t>Г</w:t>
+            </w:r>
+          </w:p>
+        </w:tc>
+        <w:tc>
+          <w:tcPr>
+            <w:tcW w:type="dxa" w:w="720"/>
+            <w:vAlign w:val="center"/>
+          </w:tcPr>
+          <w:p>
+            <w:pPr>
+              <w:jc w:val="center"/>
+            </w:pPr>
+            <w:r>
+              <w:rPr>
+                <w:rFonts w:ascii="Times New Roman" w:hAnsi="Times New Roman"/>
+                <w:b w:val="0"/>
+                <w:color w:val="000000"/>
+                <w:sz w:val="28"/>
+              </w:rPr>
+              <w:t>В</w:t>
+            </w:r>
+          </w:p>
+        </w:tc>
+        <w:tc>
+          <w:tcPr>
+            <w:tcW w:type="dxa" w:w="720"/>
+            <w:vAlign w:val="center"/>
+          </w:tcPr>
+          <w:p>
+            <w:pPr>
+              <w:jc w:val="center"/>
+            </w:pPr>
+            <w:r>
+              <w:rPr>
+                <w:rFonts w:ascii="Times New Roman" w:hAnsi="Times New Roman"/>
+                <w:b w:val="0"/>
+                <w:color w:val="000000"/>
+                <w:sz w:val="28"/>
+              </w:rPr>
+              <w:t>Г</w:t>
             </w:r>
           </w:p>
         </w:tc>
@@ -980,187 +3134,7 @@
                 <w:color w:val="000000"/>
                 <w:sz w:val="28"/>
               </w:rPr>
-              <w:t>Г</w:t>
-            </w:r>
-          </w:p>
-        </w:tc>
-        <w:tc>
-          <w:tcPr>
-            <w:tcW w:type="dxa" w:w="720"/>
-            <w:vAlign w:val="center"/>
-          </w:tcPr>
-          <w:p>
-            <w:pPr>
-              <w:jc w:val="center"/>
-            </w:pPr>
-            <w:r>
-              <w:rPr>
-                <w:rFonts w:ascii="Times New Roman" w:hAnsi="Times New Roman"/>
-                <w:b w:val="0"/>
-                <w:color w:val="000000"/>
-                <w:sz w:val="28"/>
-              </w:rPr>
               <w:t>Б</w:t>
-            </w:r>
-          </w:p>
-        </w:tc>
-        <w:tc>
-          <w:tcPr>
-            <w:tcW w:type="dxa" w:w="720"/>
-            <w:vAlign w:val="center"/>
-          </w:tcPr>
-          <w:p>
-            <w:pPr>
-              <w:jc w:val="center"/>
-            </w:pPr>
-            <w:r>
-              <w:rPr>
-                <w:rFonts w:ascii="Times New Roman" w:hAnsi="Times New Roman"/>
-                <w:b w:val="0"/>
-                <w:color w:val="000000"/>
-                <w:sz w:val="28"/>
-              </w:rPr>
-              <w:t>Б</w:t>
-            </w:r>
-          </w:p>
-        </w:tc>
-        <w:tc>
-          <w:tcPr>
-            <w:tcW w:type="dxa" w:w="720"/>
-            <w:vAlign w:val="center"/>
-          </w:tcPr>
-          <w:p>
-            <w:pPr>
-              <w:jc w:val="center"/>
-            </w:pPr>
-            <w:r>
-              <w:rPr>
-                <w:rFonts w:ascii="Times New Roman" w:hAnsi="Times New Roman"/>
-                <w:b w:val="0"/>
-                <w:color w:val="000000"/>
-                <w:sz w:val="28"/>
-              </w:rPr>
-              <w:t>А</w:t>
-            </w:r>
-          </w:p>
-        </w:tc>
-        <w:tc>
-          <w:tcPr>
-            <w:tcW w:type="dxa" w:w="720"/>
-            <w:vAlign w:val="center"/>
-          </w:tcPr>
-          <w:p>
-            <w:pPr>
-              <w:jc w:val="center"/>
-            </w:pPr>
-            <w:r>
-              <w:rPr>
-                <w:rFonts w:ascii="Times New Roman" w:hAnsi="Times New Roman"/>
-                <w:b w:val="0"/>
-                <w:color w:val="000000"/>
-                <w:sz w:val="28"/>
-              </w:rPr>
-              <w:t>В</w:t>
-            </w:r>
-          </w:p>
-        </w:tc>
-        <w:tc>
-          <w:tcPr>
-            <w:tcW w:type="dxa" w:w="720"/>
-            <w:vAlign w:val="center"/>
-          </w:tcPr>
-          <w:p>
-            <w:pPr>
-              <w:jc w:val="center"/>
-            </w:pPr>
-            <w:r>
-              <w:rPr>
-                <w:rFonts w:ascii="Times New Roman" w:hAnsi="Times New Roman"/>
-                <w:b w:val="0"/>
-                <w:color w:val="000000"/>
-                <w:sz w:val="28"/>
-              </w:rPr>
-              <w:t>В</w:t>
-            </w:r>
-          </w:p>
-        </w:tc>
-        <w:tc>
-          <w:tcPr>
-            <w:tcW w:type="dxa" w:w="720"/>
-            <w:vAlign w:val="center"/>
-          </w:tcPr>
-          <w:p>
-            <w:pPr>
-              <w:jc w:val="center"/>
-            </w:pPr>
-            <w:r>
-              <w:rPr>
-                <w:rFonts w:ascii="Times New Roman" w:hAnsi="Times New Roman"/>
-                <w:b w:val="0"/>
-                <w:color w:val="000000"/>
-                <w:sz w:val="28"/>
-              </w:rPr>
-              <w:t>А</w:t>
-            </w:r>
-          </w:p>
-        </w:tc>
-        <w:tc>
-          <w:tcPr>
-            <w:tcW w:type="dxa" w:w="720"/>
-            <w:vAlign w:val="center"/>
-          </w:tcPr>
-          <w:p>
-            <w:pPr>
-              <w:jc w:val="center"/>
-            </w:pPr>
-            <w:r>
-              <w:rPr>
-                <w:rFonts w:ascii="Times New Roman" w:hAnsi="Times New Roman"/>
-                <w:b w:val="0"/>
-                <w:color w:val="000000"/>
-                <w:sz w:val="28"/>
-              </w:rPr>
-              <w:t>Г</w:t>
-            </w:r>
-          </w:p>
-        </w:tc>
-        <w:tc>
-          <w:tcPr>
-            <w:tcW w:type="dxa" w:w="720"/>
-            <w:vAlign w:val="center"/>
-          </w:tcPr>
-          <w:p>
-            <w:pPr>
-              <w:jc w:val="center"/>
-            </w:pPr>
-            <w:r>
-              <w:rPr>
-                <w:rFonts w:ascii="Times New Roman" w:hAnsi="Times New Roman"/>
-                <w:b w:val="0"/>
-                <w:color w:val="000000"/>
-                <w:sz w:val="28"/>
-              </w:rPr>
-              <w:t>В</w:t>
-            </w:r>
-          </w:p>
-        </w:tc>
-        <w:tc>
-          <w:tcPr>
-            <w:tcW w:type="dxa" w:w="720"/>
-            <w:vAlign w:val="center"/>
-          </w:tcPr>
-          <w:p>
-            <w:pPr>
-              <w:jc w:val="center"/>
-            </w:pPr>
-            <w:r>
-              <w:rPr>
-                <w:rFonts w:ascii="Times New Roman" w:hAnsi="Times New Roman"/>
-                <w:b w:val="0"/>
-                <w:color w:val="000000"/>
-                <w:sz w:val="28"/>
-              </w:rPr>
-              <w:t>А</w:t>
             </w:r>
           </w:p>
         </w:tc>

</xml_diff>